<commit_message>
word document with: 1-Presentation 2-Content page 3-Abstract 4-Bibliography
Main Code with:
1-get_encoding function: return labelEncoding, classes and encoder
2-calculate_T_Value function: write to disk file given true/false value and return dataframe with all comparison.
</commit_message>
<xml_diff>
--- a/Predict disease classes using genetic microarray data Report.docx
+++ b/Predict disease classes using genetic microarray data Report.docx
@@ -155,7 +155,23 @@
                 <w:sz w:val="24"/>
                 <w:szCs w:val="24"/>
               </w:rPr>
-              <w:t>Henry Pérez</w:t>
+              <w:t>Henry P</w:t>
+            </w:r>
+            <w:r>
+              <w:rPr>
+                <w:rFonts w:asciiTheme="majorHAnsi" w:hAnsiTheme="majorHAnsi" w:cstheme="majorHAnsi"/>
+                <w:sz w:val="24"/>
+                <w:szCs w:val="24"/>
+              </w:rPr>
+              <w:t>e</w:t>
+            </w:r>
+            <w:r>
+              <w:rPr>
+                <w:rFonts w:asciiTheme="majorHAnsi" w:hAnsiTheme="majorHAnsi" w:cstheme="majorHAnsi"/>
+                <w:sz w:val="24"/>
+                <w:szCs w:val="24"/>
+              </w:rPr>
+              <w:t>rez</w:t>
             </w:r>
           </w:p>
           <w:p>
@@ -167,7 +183,7 @@
                 <w:szCs w:val="24"/>
               </w:rPr>
             </w:pPr>
-            <w:hyperlink r:id="rId6" w:history="1">
+            <w:hyperlink r:id="rId7" w:history="1">
               <w:proofErr w:type="spellStart"/>
               <w:r>
                 <w:rPr>
@@ -479,7 +495,6 @@
         </w:rPr>
         <w:t xml:space="preserve">the capstone research </w:t>
       </w:r>
-      <w:proofErr w:type="gramStart"/>
       <w:r>
         <w:rPr>
           <w:rFonts w:asciiTheme="majorHAnsi" w:hAnsiTheme="majorHAnsi" w:cstheme="majorHAnsi"/>
@@ -488,9 +503,8 @@
           <w:sz w:val="30"/>
           <w:szCs w:val="30"/>
         </w:rPr>
-        <w:t>project(</w:t>
-      </w:r>
-      <w:proofErr w:type="gramEnd"/>
+        <w:t>project (</w:t>
+      </w:r>
       <w:r>
         <w:rPr>
           <w:rFonts w:asciiTheme="majorHAnsi" w:hAnsiTheme="majorHAnsi" w:cstheme="majorHAnsi"/>
@@ -578,8 +592,1094 @@
         </w:rPr>
       </w:pPr>
     </w:p>
+    <w:p>
+      <w:pPr>
+        <w:jc w:val="center"/>
+        <w:rPr>
+          <w:rFonts w:asciiTheme="majorHAnsi" w:hAnsiTheme="majorHAnsi" w:cstheme="majorHAnsi"/>
+          <w:sz w:val="28"/>
+          <w:szCs w:val="28"/>
+        </w:rPr>
+      </w:pPr>
+    </w:p>
+    <w:p>
+      <w:pPr>
+        <w:jc w:val="center"/>
+        <w:rPr>
+          <w:rFonts w:asciiTheme="majorHAnsi" w:hAnsiTheme="majorHAnsi" w:cstheme="majorHAnsi"/>
+          <w:sz w:val="28"/>
+          <w:szCs w:val="28"/>
+        </w:rPr>
+      </w:pPr>
+    </w:p>
+    <w:sdt>
+      <w:sdtPr>
+        <w:id w:val="842677957"/>
+        <w:docPartObj>
+          <w:docPartGallery w:val="Table of Contents"/>
+          <w:docPartUnique/>
+        </w:docPartObj>
+      </w:sdtPr>
+      <w:sdtEndPr>
+        <w:rPr>
+          <w:rFonts w:asciiTheme="minorHAnsi" w:eastAsiaTheme="minorHAnsi" w:hAnsiTheme="minorHAnsi" w:cstheme="minorBidi"/>
+          <w:b/>
+          <w:bCs/>
+          <w:noProof/>
+          <w:color w:val="auto"/>
+          <w:sz w:val="22"/>
+          <w:szCs w:val="22"/>
+        </w:rPr>
+      </w:sdtEndPr>
+      <w:sdtContent>
+        <w:p>
+          <w:pPr>
+            <w:pStyle w:val="TOCHeading"/>
+          </w:pPr>
+          <w:r>
+            <w:t>Contents</w:t>
+          </w:r>
+        </w:p>
+        <w:p>
+          <w:pPr>
+            <w:pStyle w:val="TOC1"/>
+            <w:tabs>
+              <w:tab w:val="right" w:leader="dot" w:pos="9350"/>
+            </w:tabs>
+            <w:rPr>
+              <w:rFonts w:eastAsiaTheme="minorEastAsia"/>
+              <w:noProof/>
+            </w:rPr>
+          </w:pPr>
+          <w:r>
+            <w:fldChar w:fldCharType="begin"/>
+          </w:r>
+          <w:r>
+            <w:instrText xml:space="preserve"> TOC \o "1-3" \h \z \u </w:instrText>
+          </w:r>
+          <w:r>
+            <w:fldChar w:fldCharType="separate"/>
+          </w:r>
+          <w:hyperlink w:anchor="_Toc106397667" w:history="1">
+            <w:r>
+              <w:rPr>
+                <w:rStyle w:val="Hyperlink"/>
+                <w:noProof/>
+              </w:rPr>
+              <w:t>Abstract</w:t>
+            </w:r>
+            <w:r>
+              <w:rPr>
+                <w:noProof/>
+                <w:webHidden/>
+              </w:rPr>
+              <w:tab/>
+            </w:r>
+            <w:r>
+              <w:rPr>
+                <w:noProof/>
+                <w:webHidden/>
+              </w:rPr>
+              <w:fldChar w:fldCharType="begin"/>
+            </w:r>
+            <w:r>
+              <w:rPr>
+                <w:noProof/>
+                <w:webHidden/>
+              </w:rPr>
+              <w:instrText xml:space="preserve"> PAGEREF _Toc106397667 \h </w:instrText>
+            </w:r>
+            <w:r>
+              <w:rPr>
+                <w:noProof/>
+                <w:webHidden/>
+              </w:rPr>
+            </w:r>
+            <w:r>
+              <w:rPr>
+                <w:noProof/>
+                <w:webHidden/>
+              </w:rPr>
+              <w:fldChar w:fldCharType="separate"/>
+            </w:r>
+            <w:r>
+              <w:rPr>
+                <w:noProof/>
+                <w:webHidden/>
+              </w:rPr>
+              <w:t>3</w:t>
+            </w:r>
+            <w:r>
+              <w:rPr>
+                <w:noProof/>
+                <w:webHidden/>
+              </w:rPr>
+              <w:fldChar w:fldCharType="end"/>
+            </w:r>
+          </w:hyperlink>
+        </w:p>
+        <w:p>
+          <w:pPr>
+            <w:pStyle w:val="TOC2"/>
+            <w:tabs>
+              <w:tab w:val="right" w:leader="dot" w:pos="9350"/>
+            </w:tabs>
+            <w:rPr>
+              <w:rFonts w:eastAsiaTheme="minorEastAsia"/>
+              <w:noProof/>
+            </w:rPr>
+          </w:pPr>
+          <w:hyperlink w:anchor="_Toc106397668" w:history="1">
+            <w:r>
+              <w:rPr>
+                <w:rStyle w:val="Hyperlink"/>
+                <w:noProof/>
+              </w:rPr>
+              <w:t>What is a DNA Microarray?</w:t>
+            </w:r>
+            <w:r>
+              <w:rPr>
+                <w:noProof/>
+                <w:webHidden/>
+              </w:rPr>
+              <w:tab/>
+            </w:r>
+            <w:r>
+              <w:rPr>
+                <w:noProof/>
+                <w:webHidden/>
+              </w:rPr>
+              <w:fldChar w:fldCharType="begin"/>
+            </w:r>
+            <w:r>
+              <w:rPr>
+                <w:noProof/>
+                <w:webHidden/>
+              </w:rPr>
+              <w:instrText xml:space="preserve"> PAGEREF _Toc106397668 \h </w:instrText>
+            </w:r>
+            <w:r>
+              <w:rPr>
+                <w:noProof/>
+                <w:webHidden/>
+              </w:rPr>
+            </w:r>
+            <w:r>
+              <w:rPr>
+                <w:noProof/>
+                <w:webHidden/>
+              </w:rPr>
+              <w:fldChar w:fldCharType="separate"/>
+            </w:r>
+            <w:r>
+              <w:rPr>
+                <w:noProof/>
+                <w:webHidden/>
+              </w:rPr>
+              <w:t>3</w:t>
+            </w:r>
+            <w:r>
+              <w:rPr>
+                <w:noProof/>
+                <w:webHidden/>
+              </w:rPr>
+              <w:fldChar w:fldCharType="end"/>
+            </w:r>
+          </w:hyperlink>
+        </w:p>
+        <w:p>
+          <w:pPr>
+            <w:pStyle w:val="TOC2"/>
+            <w:tabs>
+              <w:tab w:val="right" w:leader="dot" w:pos="9350"/>
+            </w:tabs>
+            <w:rPr>
+              <w:rFonts w:eastAsiaTheme="minorEastAsia"/>
+              <w:noProof/>
+            </w:rPr>
+          </w:pPr>
+          <w:hyperlink w:anchor="_Toc106397669" w:history="1">
+            <w:r>
+              <w:rPr>
+                <w:rStyle w:val="Hyperlink"/>
+                <w:noProof/>
+                <w:shd w:val="clear" w:color="auto" w:fill="FFFFFF"/>
+              </w:rPr>
+              <w:t>For what is a DNA microarray used?</w:t>
+            </w:r>
+            <w:r>
+              <w:rPr>
+                <w:noProof/>
+                <w:webHidden/>
+              </w:rPr>
+              <w:tab/>
+            </w:r>
+            <w:r>
+              <w:rPr>
+                <w:noProof/>
+                <w:webHidden/>
+              </w:rPr>
+              <w:fldChar w:fldCharType="begin"/>
+            </w:r>
+            <w:r>
+              <w:rPr>
+                <w:noProof/>
+                <w:webHidden/>
+              </w:rPr>
+              <w:instrText xml:space="preserve"> PAGEREF _Toc106397669 \h </w:instrText>
+            </w:r>
+            <w:r>
+              <w:rPr>
+                <w:noProof/>
+                <w:webHidden/>
+              </w:rPr>
+            </w:r>
+            <w:r>
+              <w:rPr>
+                <w:noProof/>
+                <w:webHidden/>
+              </w:rPr>
+              <w:fldChar w:fldCharType="separate"/>
+            </w:r>
+            <w:r>
+              <w:rPr>
+                <w:noProof/>
+                <w:webHidden/>
+              </w:rPr>
+              <w:t>3</w:t>
+            </w:r>
+            <w:r>
+              <w:rPr>
+                <w:noProof/>
+                <w:webHidden/>
+              </w:rPr>
+              <w:fldChar w:fldCharType="end"/>
+            </w:r>
+          </w:hyperlink>
+        </w:p>
+        <w:p>
+          <w:pPr>
+            <w:pStyle w:val="TOC2"/>
+            <w:tabs>
+              <w:tab w:val="right" w:leader="dot" w:pos="9350"/>
+            </w:tabs>
+            <w:rPr>
+              <w:rFonts w:eastAsiaTheme="minorEastAsia"/>
+              <w:noProof/>
+            </w:rPr>
+          </w:pPr>
+          <w:hyperlink w:anchor="_Toc106397670" w:history="1">
+            <w:r>
+              <w:rPr>
+                <w:rStyle w:val="Hyperlink"/>
+                <w:noProof/>
+                <w:shd w:val="clear" w:color="auto" w:fill="FFFFFF"/>
+              </w:rPr>
+              <w:t>About our work</w:t>
+            </w:r>
+            <w:r>
+              <w:rPr>
+                <w:noProof/>
+                <w:webHidden/>
+              </w:rPr>
+              <w:tab/>
+            </w:r>
+            <w:r>
+              <w:rPr>
+                <w:noProof/>
+                <w:webHidden/>
+              </w:rPr>
+              <w:fldChar w:fldCharType="begin"/>
+            </w:r>
+            <w:r>
+              <w:rPr>
+                <w:noProof/>
+                <w:webHidden/>
+              </w:rPr>
+              <w:instrText xml:space="preserve"> PAGEREF _Toc106397670 \h </w:instrText>
+            </w:r>
+            <w:r>
+              <w:rPr>
+                <w:noProof/>
+                <w:webHidden/>
+              </w:rPr>
+            </w:r>
+            <w:r>
+              <w:rPr>
+                <w:noProof/>
+                <w:webHidden/>
+              </w:rPr>
+              <w:fldChar w:fldCharType="separate"/>
+            </w:r>
+            <w:r>
+              <w:rPr>
+                <w:noProof/>
+                <w:webHidden/>
+              </w:rPr>
+              <w:t>3</w:t>
+            </w:r>
+            <w:r>
+              <w:rPr>
+                <w:noProof/>
+                <w:webHidden/>
+              </w:rPr>
+              <w:fldChar w:fldCharType="end"/>
+            </w:r>
+          </w:hyperlink>
+        </w:p>
+        <w:p>
+          <w:pPr>
+            <w:pStyle w:val="TOC1"/>
+            <w:tabs>
+              <w:tab w:val="right" w:leader="dot" w:pos="9350"/>
+            </w:tabs>
+            <w:rPr>
+              <w:rFonts w:eastAsiaTheme="minorEastAsia"/>
+              <w:noProof/>
+            </w:rPr>
+          </w:pPr>
+          <w:hyperlink w:anchor="_Toc106397671" w:history="1">
+            <w:r>
+              <w:rPr>
+                <w:rStyle w:val="Hyperlink"/>
+                <w:noProof/>
+              </w:rPr>
+              <w:t>Bibliography</w:t>
+            </w:r>
+            <w:r>
+              <w:rPr>
+                <w:noProof/>
+                <w:webHidden/>
+              </w:rPr>
+              <w:tab/>
+            </w:r>
+            <w:r>
+              <w:rPr>
+                <w:noProof/>
+                <w:webHidden/>
+              </w:rPr>
+              <w:fldChar w:fldCharType="begin"/>
+            </w:r>
+            <w:r>
+              <w:rPr>
+                <w:noProof/>
+                <w:webHidden/>
+              </w:rPr>
+              <w:instrText xml:space="preserve"> PAGEREF _Toc106397671 \h </w:instrText>
+            </w:r>
+            <w:r>
+              <w:rPr>
+                <w:noProof/>
+                <w:webHidden/>
+              </w:rPr>
+            </w:r>
+            <w:r>
+              <w:rPr>
+                <w:noProof/>
+                <w:webHidden/>
+              </w:rPr>
+              <w:fldChar w:fldCharType="separate"/>
+            </w:r>
+            <w:r>
+              <w:rPr>
+                <w:noProof/>
+                <w:webHidden/>
+              </w:rPr>
+              <w:t>4</w:t>
+            </w:r>
+            <w:r>
+              <w:rPr>
+                <w:noProof/>
+                <w:webHidden/>
+              </w:rPr>
+              <w:fldChar w:fldCharType="end"/>
+            </w:r>
+          </w:hyperlink>
+        </w:p>
+        <w:p>
+          <w:r>
+            <w:rPr>
+              <w:b/>
+              <w:bCs/>
+              <w:noProof/>
+            </w:rPr>
+            <w:fldChar w:fldCharType="end"/>
+          </w:r>
+        </w:p>
+      </w:sdtContent>
+    </w:sdt>
+    <w:p>
+      <w:pPr>
+        <w:rPr>
+          <w:rFonts w:asciiTheme="majorHAnsi" w:hAnsiTheme="majorHAnsi" w:cstheme="majorHAnsi"/>
+          <w:sz w:val="28"/>
+          <w:szCs w:val="28"/>
+        </w:rPr>
+      </w:pPr>
+    </w:p>
+    <w:p>
+      <w:pPr>
+        <w:rPr>
+          <w:rFonts w:asciiTheme="majorHAnsi" w:hAnsiTheme="majorHAnsi" w:cstheme="majorHAnsi"/>
+          <w:sz w:val="28"/>
+          <w:szCs w:val="28"/>
+        </w:rPr>
+      </w:pPr>
+    </w:p>
+    <w:p>
+      <w:pPr>
+        <w:rPr>
+          <w:rFonts w:asciiTheme="majorHAnsi" w:hAnsiTheme="majorHAnsi" w:cstheme="majorHAnsi"/>
+          <w:sz w:val="28"/>
+          <w:szCs w:val="28"/>
+        </w:rPr>
+      </w:pPr>
+    </w:p>
+    <w:p>
+      <w:pPr>
+        <w:rPr>
+          <w:rFonts w:asciiTheme="majorHAnsi" w:hAnsiTheme="majorHAnsi" w:cstheme="majorHAnsi"/>
+          <w:sz w:val="28"/>
+          <w:szCs w:val="28"/>
+        </w:rPr>
+      </w:pPr>
+    </w:p>
+    <w:p>
+      <w:pPr>
+        <w:rPr>
+          <w:rFonts w:asciiTheme="majorHAnsi" w:hAnsiTheme="majorHAnsi" w:cstheme="majorHAnsi"/>
+          <w:sz w:val="28"/>
+          <w:szCs w:val="28"/>
+        </w:rPr>
+      </w:pPr>
+    </w:p>
+    <w:p>
+      <w:pPr>
+        <w:rPr>
+          <w:rFonts w:asciiTheme="majorHAnsi" w:hAnsiTheme="majorHAnsi" w:cstheme="majorHAnsi"/>
+          <w:sz w:val="28"/>
+          <w:szCs w:val="28"/>
+        </w:rPr>
+      </w:pPr>
+    </w:p>
+    <w:p>
+      <w:pPr>
+        <w:rPr>
+          <w:rFonts w:asciiTheme="majorHAnsi" w:hAnsiTheme="majorHAnsi" w:cstheme="majorHAnsi"/>
+          <w:sz w:val="28"/>
+          <w:szCs w:val="28"/>
+        </w:rPr>
+      </w:pPr>
+    </w:p>
+    <w:p>
+      <w:pPr>
+        <w:rPr>
+          <w:rFonts w:asciiTheme="majorHAnsi" w:hAnsiTheme="majorHAnsi" w:cstheme="majorHAnsi"/>
+          <w:sz w:val="28"/>
+          <w:szCs w:val="28"/>
+        </w:rPr>
+      </w:pPr>
+    </w:p>
+    <w:p>
+      <w:pPr>
+        <w:rPr>
+          <w:rFonts w:asciiTheme="majorHAnsi" w:hAnsiTheme="majorHAnsi" w:cstheme="majorHAnsi"/>
+          <w:sz w:val="28"/>
+          <w:szCs w:val="28"/>
+        </w:rPr>
+      </w:pPr>
+    </w:p>
+    <w:p>
+      <w:pPr>
+        <w:rPr>
+          <w:rFonts w:asciiTheme="majorHAnsi" w:hAnsiTheme="majorHAnsi" w:cstheme="majorHAnsi"/>
+          <w:sz w:val="28"/>
+          <w:szCs w:val="28"/>
+        </w:rPr>
+      </w:pPr>
+    </w:p>
+    <w:p>
+      <w:pPr>
+        <w:rPr>
+          <w:rFonts w:asciiTheme="majorHAnsi" w:hAnsiTheme="majorHAnsi" w:cstheme="majorHAnsi"/>
+          <w:sz w:val="28"/>
+          <w:szCs w:val="28"/>
+        </w:rPr>
+      </w:pPr>
+    </w:p>
+    <w:p>
+      <w:pPr>
+        <w:rPr>
+          <w:rFonts w:asciiTheme="majorHAnsi" w:hAnsiTheme="majorHAnsi" w:cstheme="majorHAnsi"/>
+          <w:sz w:val="28"/>
+          <w:szCs w:val="28"/>
+        </w:rPr>
+      </w:pPr>
+    </w:p>
+    <w:p>
+      <w:pPr>
+        <w:rPr>
+          <w:rFonts w:asciiTheme="majorHAnsi" w:hAnsiTheme="majorHAnsi" w:cstheme="majorHAnsi"/>
+          <w:sz w:val="28"/>
+          <w:szCs w:val="28"/>
+        </w:rPr>
+      </w:pPr>
+    </w:p>
+    <w:p>
+      <w:pPr>
+        <w:rPr>
+          <w:rFonts w:asciiTheme="majorHAnsi" w:hAnsiTheme="majorHAnsi" w:cstheme="majorHAnsi"/>
+          <w:sz w:val="28"/>
+          <w:szCs w:val="28"/>
+        </w:rPr>
+      </w:pPr>
+    </w:p>
+    <w:p>
+      <w:pPr>
+        <w:rPr>
+          <w:rFonts w:asciiTheme="majorHAnsi" w:hAnsiTheme="majorHAnsi" w:cstheme="majorHAnsi"/>
+          <w:sz w:val="28"/>
+          <w:szCs w:val="28"/>
+        </w:rPr>
+      </w:pPr>
+    </w:p>
+    <w:p>
+      <w:pPr>
+        <w:rPr>
+          <w:rFonts w:asciiTheme="majorHAnsi" w:hAnsiTheme="majorHAnsi" w:cstheme="majorHAnsi"/>
+          <w:sz w:val="28"/>
+          <w:szCs w:val="28"/>
+        </w:rPr>
+      </w:pPr>
+    </w:p>
+    <w:p>
+      <w:pPr>
+        <w:rPr>
+          <w:rFonts w:asciiTheme="majorHAnsi" w:hAnsiTheme="majorHAnsi" w:cstheme="majorHAnsi"/>
+          <w:sz w:val="28"/>
+          <w:szCs w:val="28"/>
+        </w:rPr>
+      </w:pPr>
+    </w:p>
+    <w:p>
+      <w:pPr>
+        <w:rPr>
+          <w:rFonts w:asciiTheme="majorHAnsi" w:hAnsiTheme="majorHAnsi" w:cstheme="majorHAnsi"/>
+          <w:sz w:val="28"/>
+          <w:szCs w:val="28"/>
+        </w:rPr>
+      </w:pPr>
+    </w:p>
+    <w:p>
+      <w:pPr>
+        <w:rPr>
+          <w:rFonts w:asciiTheme="majorHAnsi" w:hAnsiTheme="majorHAnsi" w:cstheme="majorHAnsi"/>
+          <w:sz w:val="28"/>
+          <w:szCs w:val="28"/>
+        </w:rPr>
+      </w:pPr>
+    </w:p>
+    <w:p>
+      <w:pPr>
+        <w:pStyle w:val="Heading1"/>
+      </w:pPr>
+      <w:bookmarkStart w:id="0" w:name="_Toc106397667"/>
+      <w:r>
+        <w:lastRenderedPageBreak/>
+        <w:t>Abstract</w:t>
+      </w:r>
+      <w:bookmarkEnd w:id="0"/>
+    </w:p>
+    <w:p>
+      <w:pPr>
+        <w:pStyle w:val="Heading2"/>
+      </w:pPr>
+      <w:bookmarkStart w:id="1" w:name="_Toc106397668"/>
+      <w:r>
+        <w:t>What is a DNA Microarray?</w:t>
+      </w:r>
+      <w:bookmarkEnd w:id="1"/>
+    </w:p>
+    <w:p>
+      <w:pPr>
+        <w:rPr>
+          <w:rFonts w:cstheme="minorHAnsi"/>
+          <w:color w:val="000000"/>
+          <w:shd w:val="clear" w:color="auto" w:fill="FFFFFF"/>
+        </w:rPr>
+      </w:pPr>
+      <w:r>
+        <w:rPr>
+          <w:rFonts w:cstheme="minorHAnsi"/>
+          <w:color w:val="000000"/>
+          <w:shd w:val="clear" w:color="auto" w:fill="FFFFFF"/>
+        </w:rPr>
+        <w:t>The DNA microarray is a tool used to determine whether the DNA from a particular individual contains a mutation in genes like </w:t>
+      </w:r>
+      <w:proofErr w:type="spellStart"/>
+      <w:r>
+        <w:rPr>
+          <w:rStyle w:val="Emphasis"/>
+          <w:rFonts w:cstheme="minorHAnsi"/>
+          <w:color w:val="000000"/>
+          <w:shd w:val="clear" w:color="auto" w:fill="FFFFFF"/>
+        </w:rPr>
+        <w:t>BRCA1</w:t>
+      </w:r>
+      <w:proofErr w:type="spellEnd"/>
+      <w:r>
+        <w:rPr>
+          <w:rFonts w:cstheme="minorHAnsi"/>
+          <w:color w:val="000000"/>
+          <w:shd w:val="clear" w:color="auto" w:fill="FFFFFF"/>
+        </w:rPr>
+        <w:t> and </w:t>
+      </w:r>
+      <w:proofErr w:type="spellStart"/>
+      <w:r>
+        <w:rPr>
+          <w:rStyle w:val="Emphasis"/>
+          <w:rFonts w:cstheme="minorHAnsi"/>
+          <w:color w:val="000000"/>
+          <w:shd w:val="clear" w:color="auto" w:fill="FFFFFF"/>
+        </w:rPr>
+        <w:t>BRCA2</w:t>
+      </w:r>
+      <w:proofErr w:type="spellEnd"/>
+      <w:r>
+        <w:rPr>
+          <w:rFonts w:cstheme="minorHAnsi"/>
+          <w:color w:val="000000"/>
+          <w:shd w:val="clear" w:color="auto" w:fill="FFFFFF"/>
+        </w:rPr>
+        <w:t>. </w:t>
+      </w:r>
+    </w:p>
+    <w:p>
+      <w:pPr>
+        <w:pStyle w:val="Heading2"/>
+        <w:rPr>
+          <w:shd w:val="clear" w:color="auto" w:fill="FFFFFF"/>
+        </w:rPr>
+      </w:pPr>
+      <w:bookmarkStart w:id="2" w:name="_Toc106397669"/>
+      <w:r>
+        <w:rPr>
+          <w:shd w:val="clear" w:color="auto" w:fill="FFFFFF"/>
+        </w:rPr>
+        <w:t>For what is a DNA microarray used</w:t>
+      </w:r>
+      <w:r>
+        <w:rPr>
+          <w:shd w:val="clear" w:color="auto" w:fill="FFFFFF"/>
+        </w:rPr>
+        <w:t>?</w:t>
+      </w:r>
+      <w:bookmarkEnd w:id="2"/>
+    </w:p>
+    <w:p>
+      <w:pPr>
+        <w:rPr>
+          <w:rFonts w:cstheme="minorHAnsi"/>
+          <w:color w:val="000000"/>
+          <w:shd w:val="clear" w:color="auto" w:fill="FFFFFF"/>
+        </w:rPr>
+      </w:pPr>
+      <w:r>
+        <w:rPr>
+          <w:rFonts w:cstheme="minorHAnsi"/>
+          <w:color w:val="000000"/>
+          <w:shd w:val="clear" w:color="auto" w:fill="FFFFFF"/>
+        </w:rPr>
+        <w:t xml:space="preserve">Today, DNA microarrays </w:t>
+      </w:r>
+      <w:proofErr w:type="gramStart"/>
+      <w:r>
+        <w:rPr>
+          <w:rFonts w:cstheme="minorHAnsi"/>
+          <w:color w:val="000000"/>
+          <w:shd w:val="clear" w:color="auto" w:fill="FFFFFF"/>
+        </w:rPr>
+        <w:t>are used</w:t>
+      </w:r>
+      <w:proofErr w:type="gramEnd"/>
+      <w:r>
+        <w:rPr>
+          <w:rFonts w:cstheme="minorHAnsi"/>
+          <w:color w:val="000000"/>
+          <w:shd w:val="clear" w:color="auto" w:fill="FFFFFF"/>
+        </w:rPr>
+        <w:t xml:space="preserve"> in clinical diagnostic tests for some diseases. Sometimes they are also used to determine which drugs might be best prescribed for </w:t>
+      </w:r>
+      <w:r>
+        <w:rPr>
+          <w:rFonts w:cstheme="minorHAnsi"/>
+          <w:color w:val="000000"/>
+          <w:shd w:val="clear" w:color="auto" w:fill="FFFFFF"/>
+        </w:rPr>
+        <w:t>individuals</w:t>
+      </w:r>
+      <w:r>
+        <w:rPr>
+          <w:rFonts w:cstheme="minorHAnsi"/>
+          <w:color w:val="000000"/>
+          <w:shd w:val="clear" w:color="auto" w:fill="FFFFFF"/>
+        </w:rPr>
+        <w:t xml:space="preserve">, because genes determine how our bodies </w:t>
+      </w:r>
+      <w:proofErr w:type="gramStart"/>
+      <w:r>
+        <w:rPr>
+          <w:rFonts w:cstheme="minorHAnsi"/>
+          <w:color w:val="000000"/>
+          <w:shd w:val="clear" w:color="auto" w:fill="FFFFFF"/>
+        </w:rPr>
+        <w:t>handle</w:t>
+      </w:r>
+      <w:proofErr w:type="gramEnd"/>
+      <w:r>
+        <w:rPr>
+          <w:rFonts w:cstheme="minorHAnsi"/>
+          <w:color w:val="000000"/>
+          <w:shd w:val="clear" w:color="auto" w:fill="FFFFFF"/>
+        </w:rPr>
+        <w:t xml:space="preserve"> the chemistry related to those drugs.</w:t>
+      </w:r>
+    </w:p>
+    <w:p>
+      <w:pPr>
+        <w:pStyle w:val="Heading2"/>
+        <w:rPr>
+          <w:shd w:val="clear" w:color="auto" w:fill="FFFFFF"/>
+        </w:rPr>
+      </w:pPr>
+      <w:bookmarkStart w:id="3" w:name="_Toc106397670"/>
+      <w:r>
+        <w:rPr>
+          <w:shd w:val="clear" w:color="auto" w:fill="FFFFFF"/>
+        </w:rPr>
+        <w:t>About our work</w:t>
+      </w:r>
+      <w:bookmarkEnd w:id="3"/>
+    </w:p>
+    <w:p>
+      <w:r>
+        <w:t>Using machine learning to develop a method that uses genetic microarray data to predict diseas</w:t>
+      </w:r>
+      <w:r>
+        <w:t>e</w:t>
+      </w:r>
+      <w:r>
+        <w:t xml:space="preserve"> c</w:t>
+      </w:r>
+      <w:r>
+        <w:t xml:space="preserve">lass. This work </w:t>
+      </w:r>
+      <w:r>
+        <w:t>tries</w:t>
+      </w:r>
+      <w:r>
+        <w:t xml:space="preserve"> to evaluate different machine learning techniques </w:t>
+      </w:r>
+      <w:r>
+        <w:t>to predict certain types of diseases.</w:t>
+      </w:r>
+    </w:p>
+    <w:p>
+      <w:pPr>
+        <w:rPr>
+          <w:b/>
+          <w:bCs/>
+        </w:rPr>
+      </w:pPr>
+      <w:r>
+        <w:t xml:space="preserve">The </w:t>
+      </w:r>
+      <w:r>
+        <w:t xml:space="preserve">DNA microarray </w:t>
+      </w:r>
+      <w:r>
+        <w:t xml:space="preserve">dataset </w:t>
+      </w:r>
+      <w:r>
+        <w:t xml:space="preserve">we are pretending to use was given and contains a total of </w:t>
+      </w:r>
+      <w:proofErr w:type="gramStart"/>
+      <w:r>
+        <w:t>69</w:t>
+      </w:r>
+      <w:proofErr w:type="gramEnd"/>
+      <w:r>
+        <w:t xml:space="preserve"> different patients and 7,070 genes expressions</w:t>
+      </w:r>
+      <w:r>
+        <w:t xml:space="preserve"> are measured in order to classify these patient’s diseases into the following cases: EPD, </w:t>
+      </w:r>
+      <w:proofErr w:type="spellStart"/>
+      <w:r>
+        <w:t>JPA</w:t>
+      </w:r>
+      <w:proofErr w:type="spellEnd"/>
+      <w:r>
+        <w:t xml:space="preserve">, MED, </w:t>
+      </w:r>
+      <w:proofErr w:type="spellStart"/>
+      <w:r>
+        <w:t>MGL</w:t>
+      </w:r>
+      <w:proofErr w:type="spellEnd"/>
+      <w:r>
+        <w:t xml:space="preserve">, RHB. </w:t>
+      </w:r>
+    </w:p>
+    <w:p>
+      <w:pPr>
+        <w:rPr>
+          <w:rFonts w:ascii="Open Sans" w:hAnsi="Open Sans" w:cs="Open Sans"/>
+          <w:color w:val="000000"/>
+          <w:shd w:val="clear" w:color="auto" w:fill="FFFFFF"/>
+        </w:rPr>
+      </w:pPr>
+    </w:p>
+    <w:p>
+      <w:pPr>
+        <w:rPr>
+          <w:rFonts w:ascii="Open Sans" w:hAnsi="Open Sans" w:cs="Open Sans"/>
+          <w:color w:val="000000"/>
+          <w:shd w:val="clear" w:color="auto" w:fill="FFFFFF"/>
+        </w:rPr>
+      </w:pPr>
+    </w:p>
+    <w:p>
+      <w:pPr>
+        <w:rPr>
+          <w:rFonts w:ascii="Open Sans" w:hAnsi="Open Sans" w:cs="Open Sans"/>
+          <w:color w:val="000000"/>
+          <w:shd w:val="clear" w:color="auto" w:fill="FFFFFF"/>
+        </w:rPr>
+      </w:pPr>
+    </w:p>
+    <w:p>
+      <w:pPr>
+        <w:rPr>
+          <w:rFonts w:ascii="Open Sans" w:hAnsi="Open Sans" w:cs="Open Sans"/>
+          <w:color w:val="000000"/>
+          <w:shd w:val="clear" w:color="auto" w:fill="FFFFFF"/>
+        </w:rPr>
+      </w:pPr>
+    </w:p>
+    <w:p>
+      <w:pPr>
+        <w:rPr>
+          <w:rFonts w:ascii="Open Sans" w:hAnsi="Open Sans" w:cs="Open Sans"/>
+          <w:color w:val="000000"/>
+          <w:shd w:val="clear" w:color="auto" w:fill="FFFFFF"/>
+        </w:rPr>
+      </w:pPr>
+    </w:p>
+    <w:p>
+      <w:pPr>
+        <w:rPr>
+          <w:rFonts w:ascii="Open Sans" w:hAnsi="Open Sans" w:cs="Open Sans"/>
+          <w:color w:val="000000"/>
+          <w:shd w:val="clear" w:color="auto" w:fill="FFFFFF"/>
+        </w:rPr>
+      </w:pPr>
+    </w:p>
+    <w:p>
+      <w:pPr>
+        <w:rPr>
+          <w:rFonts w:ascii="Open Sans" w:hAnsi="Open Sans" w:cs="Open Sans"/>
+          <w:color w:val="000000"/>
+          <w:shd w:val="clear" w:color="auto" w:fill="FFFFFF"/>
+        </w:rPr>
+      </w:pPr>
+    </w:p>
+    <w:p>
+      <w:pPr>
+        <w:rPr>
+          <w:rFonts w:ascii="Open Sans" w:hAnsi="Open Sans" w:cs="Open Sans"/>
+          <w:color w:val="000000"/>
+          <w:shd w:val="clear" w:color="auto" w:fill="FFFFFF"/>
+        </w:rPr>
+      </w:pPr>
+    </w:p>
+    <w:p>
+      <w:pPr>
+        <w:rPr>
+          <w:rFonts w:ascii="Open Sans" w:hAnsi="Open Sans" w:cs="Open Sans"/>
+          <w:color w:val="000000"/>
+          <w:shd w:val="clear" w:color="auto" w:fill="FFFFFF"/>
+        </w:rPr>
+      </w:pPr>
+    </w:p>
+    <w:p>
+      <w:pPr>
+        <w:rPr>
+          <w:rFonts w:ascii="Open Sans" w:hAnsi="Open Sans" w:cs="Open Sans"/>
+          <w:color w:val="000000"/>
+          <w:shd w:val="clear" w:color="auto" w:fill="FFFFFF"/>
+        </w:rPr>
+      </w:pPr>
+    </w:p>
+    <w:p>
+      <w:pPr>
+        <w:rPr>
+          <w:rFonts w:ascii="Open Sans" w:hAnsi="Open Sans" w:cs="Open Sans"/>
+          <w:color w:val="000000"/>
+          <w:shd w:val="clear" w:color="auto" w:fill="FFFFFF"/>
+        </w:rPr>
+      </w:pPr>
+    </w:p>
+    <w:p>
+      <w:pPr>
+        <w:rPr>
+          <w:rFonts w:ascii="Open Sans" w:hAnsi="Open Sans" w:cs="Open Sans"/>
+          <w:color w:val="000000"/>
+          <w:shd w:val="clear" w:color="auto" w:fill="FFFFFF"/>
+        </w:rPr>
+      </w:pPr>
+    </w:p>
+    <w:p>
+      <w:pPr>
+        <w:rPr>
+          <w:rFonts w:ascii="Open Sans" w:hAnsi="Open Sans" w:cs="Open Sans"/>
+          <w:color w:val="000000"/>
+          <w:shd w:val="clear" w:color="auto" w:fill="FFFFFF"/>
+        </w:rPr>
+      </w:pPr>
+    </w:p>
+    <w:p>
+      <w:pPr>
+        <w:rPr>
+          <w:rFonts w:ascii="Open Sans" w:hAnsi="Open Sans" w:cs="Open Sans"/>
+          <w:color w:val="000000"/>
+          <w:shd w:val="clear" w:color="auto" w:fill="FFFFFF"/>
+        </w:rPr>
+      </w:pPr>
+    </w:p>
+    <w:p>
+      <w:pPr>
+        <w:rPr>
+          <w:rFonts w:ascii="Open Sans" w:hAnsi="Open Sans" w:cs="Open Sans"/>
+          <w:color w:val="000000"/>
+          <w:shd w:val="clear" w:color="auto" w:fill="FFFFFF"/>
+        </w:rPr>
+      </w:pPr>
+    </w:p>
+    <w:p>
+      <w:pPr>
+        <w:rPr>
+          <w:rFonts w:ascii="Open Sans" w:hAnsi="Open Sans" w:cs="Open Sans"/>
+          <w:color w:val="000000"/>
+          <w:shd w:val="clear" w:color="auto" w:fill="FFFFFF"/>
+        </w:rPr>
+      </w:pPr>
+    </w:p>
+    <w:p>
+      <w:pPr>
+        <w:rPr>
+          <w:rFonts w:ascii="Open Sans" w:hAnsi="Open Sans" w:cs="Open Sans"/>
+          <w:color w:val="000000"/>
+          <w:shd w:val="clear" w:color="auto" w:fill="FFFFFF"/>
+        </w:rPr>
+      </w:pPr>
+    </w:p>
+    <w:bookmarkStart w:id="4" w:name="_Toc106397671" w:displacedByCustomXml="next"/>
+    <w:sdt>
+      <w:sdtPr>
+        <w:id w:val="-2139939304"/>
+        <w:docPartObj>
+          <w:docPartGallery w:val="Bibliographies"/>
+          <w:docPartUnique/>
+        </w:docPartObj>
+      </w:sdtPr>
+      <w:sdtEndPr>
+        <w:rPr>
+          <w:rFonts w:asciiTheme="minorHAnsi" w:eastAsiaTheme="minorHAnsi" w:hAnsiTheme="minorHAnsi" w:cstheme="minorBidi"/>
+          <w:color w:val="auto"/>
+          <w:sz w:val="22"/>
+          <w:szCs w:val="22"/>
+        </w:rPr>
+      </w:sdtEndPr>
+      <w:sdtContent>
+        <w:p>
+          <w:pPr>
+            <w:pStyle w:val="Heading1"/>
+          </w:pPr>
+          <w:r>
+            <w:t>Bibliography</w:t>
+          </w:r>
+          <w:bookmarkEnd w:id="4"/>
+        </w:p>
+        <w:sdt>
+          <w:sdtPr>
+            <w:id w:val="111145805"/>
+            <w:bibliography/>
+          </w:sdtPr>
+          <w:sdtContent>
+            <w:p>
+              <w:pPr>
+                <w:pStyle w:val="Bibliography"/>
+                <w:ind w:left="720" w:hanging="720"/>
+                <w:rPr>
+                  <w:noProof/>
+                  <w:sz w:val="24"/>
+                  <w:szCs w:val="24"/>
+                </w:rPr>
+              </w:pPr>
+              <w:r>
+                <w:fldChar w:fldCharType="begin"/>
+              </w:r>
+              <w:r>
+                <w:instrText xml:space="preserve"> BIBLIOGRAPHY </w:instrText>
+              </w:r>
+              <w:r>
+                <w:fldChar w:fldCharType="separate"/>
+              </w:r>
+              <w:r>
+                <w:rPr>
+                  <w:i/>
+                  <w:iCs/>
+                  <w:noProof/>
+                </w:rPr>
+                <w:t>National Human Genome Research Institute</w:t>
+              </w:r>
+              <w:r>
+                <w:rPr>
+                  <w:noProof/>
+                </w:rPr>
+                <w:t>. (2020, August 15). Retrieved from DNA Microarray Technology Fact Sheet: https://www.genome.gov/about-genomics/fact-sheets/DNA-Microarray-Technology#:~:text=in%20BRCA1%20alone.-,The%20DNA%20microarray%20is%20a%20tool%20used%20to%20determine%20whether,used%20to%20make%20computer%20microchips.</w:t>
+              </w:r>
+            </w:p>
+            <w:p>
+              <w:r>
+                <w:rPr>
+                  <w:b/>
+                  <w:bCs/>
+                  <w:noProof/>
+                </w:rPr>
+                <w:fldChar w:fldCharType="end"/>
+              </w:r>
+            </w:p>
+          </w:sdtContent>
+        </w:sdt>
+      </w:sdtContent>
+    </w:sdt>
+    <w:p>
+      <w:pPr>
+        <w:rPr>
+          <w:rFonts w:cstheme="minorHAnsi"/>
+          <w:b/>
+          <w:bCs/>
+          <w:sz w:val="28"/>
+          <w:szCs w:val="28"/>
+          <w:u w:val="single"/>
+        </w:rPr>
+      </w:pPr>
+    </w:p>
     <w:sectPr>
-      <w:footerReference w:type="default" r:id="rId7"/>
+      <w:footerReference w:type="default" r:id="rId8"/>
       <w:pgSz w:w="12240" w:h="15840"/>
       <w:pgMar w:top="1440" w:right="1440" w:bottom="1440" w:left="1440" w:header="720" w:footer="720" w:gutter="0"/>
       <w:cols w:space="720"/>
@@ -1091,6 +2191,49 @@
     <w:name w:val="Normal"/>
     <w:qFormat/>
   </w:style>
+  <w:style w:type="paragraph" w:styleId="Heading1">
+    <w:name w:val="heading 1"/>
+    <w:basedOn w:val="Normal"/>
+    <w:next w:val="Normal"/>
+    <w:link w:val="Heading1Char"/>
+    <w:uiPriority w:val="9"/>
+    <w:qFormat/>
+    <w:rsid w:val="005D7F9C"/>
+    <w:pPr>
+      <w:keepNext/>
+      <w:keepLines/>
+      <w:spacing w:before="240" w:after="0"/>
+      <w:outlineLvl w:val="0"/>
+    </w:pPr>
+    <w:rPr>
+      <w:rFonts w:asciiTheme="majorHAnsi" w:eastAsiaTheme="majorEastAsia" w:hAnsiTheme="majorHAnsi" w:cstheme="majorBidi"/>
+      <w:color w:val="2F5496" w:themeColor="accent1" w:themeShade="BF"/>
+      <w:sz w:val="32"/>
+      <w:szCs w:val="32"/>
+    </w:rPr>
+  </w:style>
+  <w:style w:type="paragraph" w:styleId="Heading2">
+    <w:name w:val="heading 2"/>
+    <w:basedOn w:val="Normal"/>
+    <w:next w:val="Normal"/>
+    <w:link w:val="Heading2Char"/>
+    <w:uiPriority w:val="9"/>
+    <w:unhideWhenUsed/>
+    <w:qFormat/>
+    <w:rsid w:val="00410E96"/>
+    <w:pPr>
+      <w:keepNext/>
+      <w:keepLines/>
+      <w:spacing w:before="40" w:after="0"/>
+      <w:outlineLvl w:val="1"/>
+    </w:pPr>
+    <w:rPr>
+      <w:rFonts w:asciiTheme="majorHAnsi" w:eastAsiaTheme="majorEastAsia" w:hAnsiTheme="majorHAnsi" w:cstheme="majorBidi"/>
+      <w:color w:val="2F5496" w:themeColor="accent1" w:themeShade="BF"/>
+      <w:sz w:val="26"/>
+      <w:szCs w:val="26"/>
+    </w:rPr>
+  </w:style>
   <w:style w:type="character" w:default="1" w:styleId="DefaultParagraphFont">
     <w:name w:val="Default Paragraph Font"/>
     <w:uiPriority w:val="1"/>
@@ -1276,6 +2419,127 @@
     <w:link w:val="Footer"/>
     <w:uiPriority w:val="99"/>
     <w:rsid w:val="00E240FE"/>
+  </w:style>
+  <w:style w:type="character" w:styleId="Emphasis">
+    <w:name w:val="Emphasis"/>
+    <w:basedOn w:val="DefaultParagraphFont"/>
+    <w:uiPriority w:val="20"/>
+    <w:qFormat/>
+    <w:rsid w:val="005D7F9C"/>
+    <w:rPr>
+      <w:i/>
+      <w:iCs/>
+    </w:rPr>
+  </w:style>
+  <w:style w:type="paragraph" w:styleId="EndnoteText">
+    <w:name w:val="endnote text"/>
+    <w:basedOn w:val="Normal"/>
+    <w:link w:val="EndnoteTextChar"/>
+    <w:uiPriority w:val="99"/>
+    <w:semiHidden/>
+    <w:unhideWhenUsed/>
+    <w:rsid w:val="005D7F9C"/>
+    <w:pPr>
+      <w:spacing w:after="0" w:line="240" w:lineRule="auto"/>
+    </w:pPr>
+    <w:rPr>
+      <w:sz w:val="20"/>
+      <w:szCs w:val="20"/>
+    </w:rPr>
+  </w:style>
+  <w:style w:type="character" w:customStyle="1" w:styleId="EndnoteTextChar">
+    <w:name w:val="Endnote Text Char"/>
+    <w:basedOn w:val="DefaultParagraphFont"/>
+    <w:link w:val="EndnoteText"/>
+    <w:uiPriority w:val="99"/>
+    <w:semiHidden/>
+    <w:rsid w:val="005D7F9C"/>
+    <w:rPr>
+      <w:sz w:val="20"/>
+      <w:szCs w:val="20"/>
+    </w:rPr>
+  </w:style>
+  <w:style w:type="character" w:styleId="EndnoteReference">
+    <w:name w:val="endnote reference"/>
+    <w:basedOn w:val="DefaultParagraphFont"/>
+    <w:uiPriority w:val="99"/>
+    <w:semiHidden/>
+    <w:unhideWhenUsed/>
+    <w:rsid w:val="005D7F9C"/>
+    <w:rPr>
+      <w:vertAlign w:val="superscript"/>
+    </w:rPr>
+  </w:style>
+  <w:style w:type="character" w:customStyle="1" w:styleId="Heading1Char">
+    <w:name w:val="Heading 1 Char"/>
+    <w:basedOn w:val="DefaultParagraphFont"/>
+    <w:link w:val="Heading1"/>
+    <w:uiPriority w:val="9"/>
+    <w:rsid w:val="005D7F9C"/>
+    <w:rPr>
+      <w:rFonts w:asciiTheme="majorHAnsi" w:eastAsiaTheme="majorEastAsia" w:hAnsiTheme="majorHAnsi" w:cstheme="majorBidi"/>
+      <w:color w:val="2F5496" w:themeColor="accent1" w:themeShade="BF"/>
+      <w:sz w:val="32"/>
+      <w:szCs w:val="32"/>
+    </w:rPr>
+  </w:style>
+  <w:style w:type="paragraph" w:styleId="Bibliography">
+    <w:name w:val="Bibliography"/>
+    <w:basedOn w:val="Normal"/>
+    <w:next w:val="Normal"/>
+    <w:uiPriority w:val="37"/>
+    <w:unhideWhenUsed/>
+    <w:rsid w:val="005D7F9C"/>
+  </w:style>
+  <w:style w:type="paragraph" w:styleId="TOCHeading">
+    <w:name w:val="TOC Heading"/>
+    <w:basedOn w:val="Heading1"/>
+    <w:next w:val="Normal"/>
+    <w:uiPriority w:val="39"/>
+    <w:unhideWhenUsed/>
+    <w:qFormat/>
+    <w:rsid w:val="00366918"/>
+    <w:pPr>
+      <w:outlineLvl w:val="9"/>
+    </w:pPr>
+  </w:style>
+  <w:style w:type="paragraph" w:styleId="TOC1">
+    <w:name w:val="toc 1"/>
+    <w:basedOn w:val="Normal"/>
+    <w:next w:val="Normal"/>
+    <w:autoRedefine/>
+    <w:uiPriority w:val="39"/>
+    <w:unhideWhenUsed/>
+    <w:rsid w:val="00366918"/>
+    <w:pPr>
+      <w:spacing w:after="100"/>
+    </w:pPr>
+  </w:style>
+  <w:style w:type="character" w:customStyle="1" w:styleId="Heading2Char">
+    <w:name w:val="Heading 2 Char"/>
+    <w:basedOn w:val="DefaultParagraphFont"/>
+    <w:link w:val="Heading2"/>
+    <w:uiPriority w:val="9"/>
+    <w:rsid w:val="00410E96"/>
+    <w:rPr>
+      <w:rFonts w:asciiTheme="majorHAnsi" w:eastAsiaTheme="majorEastAsia" w:hAnsiTheme="majorHAnsi" w:cstheme="majorBidi"/>
+      <w:color w:val="2F5496" w:themeColor="accent1" w:themeShade="BF"/>
+      <w:sz w:val="26"/>
+      <w:szCs w:val="26"/>
+    </w:rPr>
+  </w:style>
+  <w:style w:type="paragraph" w:styleId="TOC2">
+    <w:name w:val="toc 2"/>
+    <w:basedOn w:val="Normal"/>
+    <w:next w:val="Normal"/>
+    <w:autoRedefine/>
+    <w:uiPriority w:val="39"/>
+    <w:unhideWhenUsed/>
+    <w:rsid w:val="001A25CB"/>
+    <w:pPr>
+      <w:spacing w:after="100"/>
+      <w:ind w:left="220"/>
+    </w:pPr>
   </w:style>
 </w:styles>
 </file>
@@ -1573,4 +2837,29 @@
     </a:ext>
   </a:extLst>
 </a:theme>
+</file>
+
+<file path=customXml/item1.xml><?xml version="1.0" encoding="utf-8"?>
+<b:Sources xmlns:b="http://schemas.openxmlformats.org/officeDocument/2006/bibliography" xmlns="http://schemas.openxmlformats.org/officeDocument/2006/bibliography" SelectedStyle="\APASixthEditionOfficeOnline.xsl" StyleName="APA" Version="6">
+  <b:Source>
+    <b:Tag>Nat20</b:Tag>
+    <b:SourceType>InternetSite</b:SourceType>
+    <b:Guid>{832AFF60-3C32-4DDD-9BF9-02A0B1ACE559}</b:Guid>
+    <b:Title>National Human Genome Research Institute</b:Title>
+    <b:Year>2020</b:Year>
+    <b:Month>August</b:Month>
+    <b:Day>15</b:Day>
+    <b:InternetSiteTitle>DNA Microarray Technology Fact Sheet</b:InternetSiteTitle>
+    <b:URL>https://www.genome.gov/about-genomics/fact-sheets/DNA-Microarray-Technology#:~:text=in%20BRCA1%20alone.-,The%20DNA%20microarray%20is%20a%20tool%20used%20to%20determine%20whether,used%20to%20make%20computer%20microchips.</b:URL>
+    <b:RefOrder>1</b:RefOrder>
+  </b:Source>
+</b:Sources>
+</file>
+
+<file path=customXml/itemProps1.xml><?xml version="1.0" encoding="utf-8"?>
+<ds:datastoreItem xmlns:ds="http://schemas.openxmlformats.org/officeDocument/2006/customXml" ds:itemID="{9E857BE8-CEED-42E2-B530-EBA04DFA1662}">
+  <ds:schemaRefs>
+    <ds:schemaRef ds:uri="http://schemas.openxmlformats.org/officeDocument/2006/bibliography"/>
+  </ds:schemaRefs>
+</ds:datastoreItem>
 </file>
</xml_diff>